<commit_message>
update Incedent report & test case excecution & case specification
rimossi i test case per la lunghezza minima del cognome
</commit_message>
<xml_diff>
--- a/InternalWorkProduct/Incident Report.docx
+++ b/InternalWorkProduct/Incident Report.docx
@@ -367,10 +367,7 @@
           </w:tcPr>
           <w:p>
             <w:r>
-              <w:t>TC_2.</w:t>
-            </w:r>
-            <w:r>
-              <w:t>11_1</w:t>
+              <w:t>TC_2.10_1</w:t>
             </w:r>
           </w:p>
         </w:tc>
@@ -395,13 +392,15 @@
           </w:tcPr>
           <w:p>
             <w:r>
-              <w:t>Il sistema non compie verifica sulla lunghezza dei campi “</w:t>
-            </w:r>
-            <w:r>
-              <w:t>Cognome</w:t>
-            </w:r>
-            <w:r>
-              <w:t xml:space="preserve">” </w:t>
+              <w:t xml:space="preserve">Il sistema stampa la </w:t>
+            </w:r>
+            <w:proofErr w:type="spellStart"/>
+            <w:r>
+              <w:t>StackTrace</w:t>
+            </w:r>
+            <w:proofErr w:type="spellEnd"/>
+            <w:r>
+              <w:t xml:space="preserve"> quando viene inserito un username già presente nel sistema.</w:t>
             </w:r>
           </w:p>
         </w:tc>
@@ -427,22 +426,7 @@
           </w:tcPr>
           <w:p>
             <w:r>
-              <w:t>Inserendo “a” ne</w:t>
-            </w:r>
-            <w:r>
-              <w:t>l</w:t>
-            </w:r>
-            <w:r>
-              <w:t xml:space="preserve"> camp</w:t>
-            </w:r>
-            <w:r>
-              <w:t>o</w:t>
-            </w:r>
-            <w:r>
-              <w:t xml:space="preserve"> </w:t>
-            </w:r>
-            <w:r>
-              <w:t>Cognome</w:t>
+              <w:t>Inserire un username già presente nel form di registrazione</w:t>
             </w:r>
           </w:p>
         </w:tc>
@@ -467,7 +451,153 @@
           </w:tcPr>
           <w:p>
             <w:r>
-              <w:t>Bassa</w:t>
+              <w:t>Alta</w:t>
+            </w:r>
+          </w:p>
+        </w:tc>
+      </w:tr>
+      <w:tr>
+        <w:tc>
+          <w:tcPr>
+            <w:tcW w:w="2972" w:type="dxa"/>
+          </w:tcPr>
+          <w:p>
+            <w:pPr>
+              <w:jc w:val="center"/>
+            </w:pPr>
+            <w:r>
+              <w:t>Stato</w:t>
+            </w:r>
+          </w:p>
+        </w:tc>
+        <w:tc>
+          <w:tcPr>
+            <w:tcW w:w="6656" w:type="dxa"/>
+          </w:tcPr>
+          <w:p>
+            <w:r>
+              <w:t>Risolto</w:t>
+            </w:r>
+          </w:p>
+        </w:tc>
+      </w:tr>
+    </w:tbl>
+    <w:p/>
+    <w:tbl>
+      <w:tblPr>
+        <w:tblStyle w:val="Grigliatabella"/>
+        <w:tblW w:w="0" w:type="auto"/>
+        <w:tblLook w:val="04A0" w:firstRow="1" w:lastRow="0" w:firstColumn="1" w:lastColumn="0" w:noHBand="0" w:noVBand="1"/>
+      </w:tblPr>
+      <w:tblGrid>
+        <w:gridCol w:w="2972"/>
+        <w:gridCol w:w="6656"/>
+      </w:tblGrid>
+      <w:tr>
+        <w:tc>
+          <w:tcPr>
+            <w:tcW w:w="2972" w:type="dxa"/>
+          </w:tcPr>
+          <w:p>
+            <w:pPr>
+              <w:jc w:val="center"/>
+            </w:pPr>
+            <w:r>
+              <w:t>ID</w:t>
+            </w:r>
+          </w:p>
+        </w:tc>
+        <w:tc>
+          <w:tcPr>
+            <w:tcW w:w="6656" w:type="dxa"/>
+          </w:tcPr>
+          <w:p>
+            <w:r>
+              <w:t>TC_2.10_2</w:t>
+            </w:r>
+          </w:p>
+        </w:tc>
+      </w:tr>
+      <w:tr>
+        <w:tc>
+          <w:tcPr>
+            <w:tcW w:w="2972" w:type="dxa"/>
+          </w:tcPr>
+          <w:p>
+            <w:pPr>
+              <w:jc w:val="center"/>
+            </w:pPr>
+            <w:r>
+              <w:t>Descrizione</w:t>
+            </w:r>
+          </w:p>
+        </w:tc>
+        <w:tc>
+          <w:tcPr>
+            <w:tcW w:w="6656" w:type="dxa"/>
+          </w:tcPr>
+          <w:p>
+            <w:r>
+              <w:t xml:space="preserve">Il sistema stampa la </w:t>
+            </w:r>
+            <w:proofErr w:type="spellStart"/>
+            <w:r>
+              <w:t>StackTrace</w:t>
+            </w:r>
+            <w:proofErr w:type="spellEnd"/>
+            <w:r>
+              <w:t xml:space="preserve"> quando viene inserito una e-mail già presente nel sistema.</w:t>
+            </w:r>
+          </w:p>
+        </w:tc>
+      </w:tr>
+      <w:tr>
+        <w:tc>
+          <w:tcPr>
+            <w:tcW w:w="2972" w:type="dxa"/>
+          </w:tcPr>
+          <w:p>
+            <w:pPr>
+              <w:ind w:left="708" w:hanging="708"/>
+              <w:jc w:val="center"/>
+            </w:pPr>
+            <w:r>
+              <w:t>Come riprodurlo</w:t>
+            </w:r>
+          </w:p>
+        </w:tc>
+        <w:tc>
+          <w:tcPr>
+            <w:tcW w:w="6656" w:type="dxa"/>
+          </w:tcPr>
+          <w:p>
+            <w:r>
+              <w:t>Inserire una e-mail già presente nel form di registrazione</w:t>
+            </w:r>
+          </w:p>
+        </w:tc>
+      </w:tr>
+      <w:tr>
+        <w:tc>
+          <w:tcPr>
+            <w:tcW w:w="2972" w:type="dxa"/>
+          </w:tcPr>
+          <w:p>
+            <w:pPr>
+              <w:jc w:val="center"/>
+            </w:pPr>
+            <w:r>
+              <w:t>Priorità</w:t>
+            </w:r>
+          </w:p>
+        </w:tc>
+        <w:tc>
+          <w:tcPr>
+            <w:tcW w:w="6656" w:type="dxa"/>
+          </w:tcPr>
+          <w:p>
+            <w:r>
+              <w:t>Alta</w:t>
             </w:r>
           </w:p>
         </w:tc>
@@ -530,7 +660,7 @@
           </w:tcPr>
           <w:p>
             <w:r>
-              <w:t>TC_2.10_1</w:t>
+              <w:t>TC_3.0_1</w:t>
             </w:r>
           </w:p>
         </w:tc>
@@ -555,7 +685,10 @@
           </w:tcPr>
           <w:p>
             <w:r>
-              <w:t xml:space="preserve">Il sistema stampa la </w:t>
+              <w:t xml:space="preserve">Il sistema </w:t>
+            </w:r>
+            <w:r>
+              <w:t xml:space="preserve">mostra la </w:t>
             </w:r>
             <w:proofErr w:type="spellStart"/>
             <w:r>
@@ -563,7 +696,7 @@
             </w:r>
             <w:proofErr w:type="spellEnd"/>
             <w:r>
-              <w:t xml:space="preserve"> quando viene inserito un username già presente nel sistema.</w:t>
+              <w:t xml:space="preserve"> quando non viene niente nel campo “Titolo” e si clicca su “Salva Storia”</w:t>
             </w:r>
           </w:p>
         </w:tc>
@@ -589,7 +722,7 @@
           </w:tcPr>
           <w:p>
             <w:r>
-              <w:t>Inserire un username già presente nel form di registrazione</w:t>
+              <w:t>Non inserire niente nel campo “Titolo” e cliccare su “Salva Storia”</w:t>
             </w:r>
           </w:p>
         </w:tc>
@@ -676,10 +809,7 @@
           </w:tcPr>
           <w:p>
             <w:r>
-              <w:t>TC_2.10_</w:t>
-            </w:r>
-            <w:r>
-              <w:t>2</w:t>
+              <w:t>TC_3.0_1</w:t>
             </w:r>
           </w:p>
         </w:tc>
@@ -704,7 +834,7 @@
           </w:tcPr>
           <w:p>
             <w:r>
-              <w:t xml:space="preserve">Il sistema stampa la </w:t>
+              <w:t xml:space="preserve">Il sistema mostra la </w:t>
             </w:r>
             <w:proofErr w:type="spellStart"/>
             <w:r>
@@ -712,13 +842,7 @@
             </w:r>
             <w:proofErr w:type="spellEnd"/>
             <w:r>
-              <w:t xml:space="preserve"> quando viene inserito un</w:t>
-            </w:r>
-            <w:r>
-              <w:t xml:space="preserve">a e-mail </w:t>
-            </w:r>
-            <w:r>
-              <w:t>già presente nel sistema.</w:t>
+              <w:t xml:space="preserve"> quando non viene niente nel campo “Titolo” e si clicca su “Salva Storia”</w:t>
             </w:r>
           </w:p>
         </w:tc>
@@ -744,13 +868,7 @@
           </w:tcPr>
           <w:p>
             <w:r>
-              <w:t>Inserire un</w:t>
-            </w:r>
-            <w:r>
-              <w:t xml:space="preserve">a e-mail già presente </w:t>
-            </w:r>
-            <w:r>
-              <w:t>nel form di registrazione</w:t>
+              <w:t>Non inserire niente nel campo “Titolo” e cliccare su “Salva Storia”</w:t>
             </w:r>
           </w:p>
         </w:tc>
@@ -838,7 +956,7 @@
           </w:tcPr>
           <w:p>
             <w:r>
-              <w:t>TC_3.0_1</w:t>
+              <w:t>TC_3.3_1</w:t>
             </w:r>
           </w:p>
         </w:tc>
@@ -863,18 +981,15 @@
           </w:tcPr>
           <w:p>
             <w:r>
-              <w:t xml:space="preserve">Il sistema </w:t>
-            </w:r>
-            <w:r>
-              <w:t xml:space="preserve">mostra la </w:t>
-            </w:r>
-            <w:proofErr w:type="spellStart"/>
-            <w:r>
-              <w:t>StackTrace</w:t>
-            </w:r>
-            <w:proofErr w:type="spellEnd"/>
-            <w:r>
-              <w:t xml:space="preserve"> quando non viene niente nel campo “Titolo” e si clicca su “Salva Storia”</w:t>
+              <w:t xml:space="preserve">Il sistema permette all’utenteModeratore che sta scrivendo la storia di aggiungere </w:t>
+            </w:r>
+            <w:proofErr w:type="gramStart"/>
+            <w:r>
+              <w:t>se</w:t>
+            </w:r>
+            <w:proofErr w:type="gramEnd"/>
+            <w:r>
+              <w:t xml:space="preserve"> stesso.</w:t>
             </w:r>
           </w:p>
         </w:tc>
@@ -900,7 +1015,7 @@
           </w:tcPr>
           <w:p>
             <w:r>
-              <w:t>Non inserire niente nel campo “Titolo” e cliccare su “Salva Storia”</w:t>
+              <w:t>Aggiungere l’username dell’utente che sta scrivendo la storia nel campo “Invita giocatori”</w:t>
             </w:r>
           </w:p>
         </w:tc>
@@ -925,154 +1040,7 @@
           </w:tcPr>
           <w:p>
             <w:r>
-              <w:t>Alta</w:t>
-            </w:r>
-          </w:p>
-        </w:tc>
-      </w:tr>
-      <w:tr>
-        <w:tc>
-          <w:tcPr>
-            <w:tcW w:w="2972" w:type="dxa"/>
-          </w:tcPr>
-          <w:p>
-            <w:pPr>
-              <w:jc w:val="center"/>
-            </w:pPr>
-            <w:r>
-              <w:t>Stato</w:t>
-            </w:r>
-          </w:p>
-        </w:tc>
-        <w:tc>
-          <w:tcPr>
-            <w:tcW w:w="6656" w:type="dxa"/>
-          </w:tcPr>
-          <w:p>
-            <w:r>
-              <w:t>Risolto</w:t>
-            </w:r>
-          </w:p>
-        </w:tc>
-      </w:tr>
-    </w:tbl>
-    <w:p/>
-    <w:tbl>
-      <w:tblPr>
-        <w:tblStyle w:val="Grigliatabella"/>
-        <w:tblW w:w="0" w:type="auto"/>
-        <w:tblLook w:val="04A0" w:firstRow="1" w:lastRow="0" w:firstColumn="1" w:lastColumn="0" w:noHBand="0" w:noVBand="1"/>
-      </w:tblPr>
-      <w:tblGrid>
-        <w:gridCol w:w="2972"/>
-        <w:gridCol w:w="6656"/>
-      </w:tblGrid>
-      <w:tr>
-        <w:tc>
-          <w:tcPr>
-            <w:tcW w:w="2972" w:type="dxa"/>
-          </w:tcPr>
-          <w:p>
-            <w:pPr>
-              <w:jc w:val="center"/>
-            </w:pPr>
-            <w:r>
-              <w:lastRenderedPageBreak/>
-              <w:t>ID</w:t>
-            </w:r>
-          </w:p>
-        </w:tc>
-        <w:tc>
-          <w:tcPr>
-            <w:tcW w:w="6656" w:type="dxa"/>
-          </w:tcPr>
-          <w:p>
-            <w:r>
-              <w:t>TC_3.0_1</w:t>
-            </w:r>
-          </w:p>
-        </w:tc>
-      </w:tr>
-      <w:tr>
-        <w:tc>
-          <w:tcPr>
-            <w:tcW w:w="2972" w:type="dxa"/>
-          </w:tcPr>
-          <w:p>
-            <w:pPr>
-              <w:jc w:val="center"/>
-            </w:pPr>
-            <w:r>
-              <w:t>Descrizione</w:t>
-            </w:r>
-          </w:p>
-        </w:tc>
-        <w:tc>
-          <w:tcPr>
-            <w:tcW w:w="6656" w:type="dxa"/>
-          </w:tcPr>
-          <w:p>
-            <w:r>
-              <w:t xml:space="preserve">Il sistema mostra la </w:t>
-            </w:r>
-            <w:proofErr w:type="spellStart"/>
-            <w:r>
-              <w:t>StackTrace</w:t>
-            </w:r>
-            <w:proofErr w:type="spellEnd"/>
-            <w:r>
-              <w:t xml:space="preserve"> quando non viene niente nel campo “Titolo” e si clicca su “Salva Storia”</w:t>
-            </w:r>
-          </w:p>
-        </w:tc>
-      </w:tr>
-      <w:tr>
-        <w:tc>
-          <w:tcPr>
-            <w:tcW w:w="2972" w:type="dxa"/>
-          </w:tcPr>
-          <w:p>
-            <w:pPr>
-              <w:ind w:left="708" w:hanging="708"/>
-              <w:jc w:val="center"/>
-            </w:pPr>
-            <w:r>
-              <w:t>Come riprodurlo</w:t>
-            </w:r>
-          </w:p>
-        </w:tc>
-        <w:tc>
-          <w:tcPr>
-            <w:tcW w:w="6656" w:type="dxa"/>
-          </w:tcPr>
-          <w:p>
-            <w:r>
-              <w:t>Non inserire niente nel campo “Titolo” e cliccare su “Salva Storia”</w:t>
-            </w:r>
-          </w:p>
-        </w:tc>
-      </w:tr>
-      <w:tr>
-        <w:tc>
-          <w:tcPr>
-            <w:tcW w:w="2972" w:type="dxa"/>
-          </w:tcPr>
-          <w:p>
-            <w:pPr>
-              <w:jc w:val="center"/>
-            </w:pPr>
-            <w:r>
-              <w:t>Priorità</w:t>
-            </w:r>
-          </w:p>
-        </w:tc>
-        <w:tc>
-          <w:tcPr>
-            <w:tcW w:w="6656" w:type="dxa"/>
-          </w:tcPr>
-          <w:p>
-            <w:r>
-              <w:t>Alta</w:t>
+              <w:t>Media</w:t>
             </w:r>
           </w:p>
         </w:tc>
@@ -1135,13 +1103,7 @@
           </w:tcPr>
           <w:p>
             <w:r>
-              <w:t>TC_3.</w:t>
-            </w:r>
-            <w:r>
-              <w:t>3</w:t>
-            </w:r>
-            <w:r>
-              <w:t>_1</w:t>
+              <w:t>TC_3.1_1</w:t>
             </w:r>
           </w:p>
         </w:tc>
@@ -1166,18 +1128,7 @@
           </w:tcPr>
           <w:p>
             <w:r>
-              <w:t xml:space="preserve">Il sistema </w:t>
-            </w:r>
-            <w:r>
-              <w:t xml:space="preserve">permette all’utenteModeratore che sta scrivendo la storia di aggiungere </w:t>
-            </w:r>
-            <w:proofErr w:type="gramStart"/>
-            <w:r>
-              <w:t>se</w:t>
-            </w:r>
-            <w:proofErr w:type="gramEnd"/>
-            <w:r>
-              <w:t xml:space="preserve"> stesso.</w:t>
+              <w:t>Il sistema non presenta nessun tipo di validazione del form di creazione e permette di inserire solamente simboli nel campo “Titolo”</w:t>
             </w:r>
           </w:p>
         </w:tc>
@@ -1203,7 +1154,7 @@
           </w:tcPr>
           <w:p>
             <w:r>
-              <w:t>Aggiungere l’username dell’utente che sta scrivendo la storia nel campo “Invita giocatori”</w:t>
+              <w:t>Inserendo nel campo “Titolo” solamente simboli</w:t>
             </w:r>
           </w:p>
         </w:tc>
@@ -1291,13 +1242,7 @@
           </w:tcPr>
           <w:p>
             <w:r>
-              <w:t>TC_3.</w:t>
-            </w:r>
-            <w:r>
-              <w:t>1</w:t>
-            </w:r>
-            <w:r>
-              <w:t>_1</w:t>
+              <w:t>TC_3.3_1</w:t>
             </w:r>
           </w:p>
         </w:tc>
@@ -1322,10 +1267,7 @@
           </w:tcPr>
           <w:p>
             <w:r>
-              <w:t xml:space="preserve">Il sistema </w:t>
-            </w:r>
-            <w:r>
-              <w:t>non presenta nessun tipo di validazione del form di creazione e permette di inserire solamente simboli nel campo “Titolo”</w:t>
+              <w:t>Il sistema non presenta nessun tipo di validazione del form di creazione storia e permette di inserire solamente simboli nel campo “Descrizione”</w:t>
             </w:r>
           </w:p>
         </w:tc>
@@ -1351,7 +1293,7 @@
           </w:tcPr>
           <w:p>
             <w:r>
-              <w:t>Inserendo nel campo “Titolo” solamente simboli</w:t>
+              <w:t>Inserendo nel campo “Descrizione” solamente simboli</w:t>
             </w:r>
           </w:p>
         </w:tc>
@@ -1376,10 +1318,7 @@
           </w:tcPr>
           <w:p>
             <w:r>
-              <w:t>Medi</w:t>
-            </w:r>
-            <w:r>
-              <w:t>a</w:t>
+              <w:t>Media</w:t>
             </w:r>
           </w:p>
         </w:tc>
@@ -1442,176 +1381,7 @@
           </w:tcPr>
           <w:p>
             <w:r>
-              <w:t>TC_3.</w:t>
-            </w:r>
-            <w:r>
-              <w:t>3</w:t>
-            </w:r>
-            <w:r>
-              <w:t>_1</w:t>
-            </w:r>
-          </w:p>
-        </w:tc>
-      </w:tr>
-      <w:tr>
-        <w:tc>
-          <w:tcPr>
-            <w:tcW w:w="2972" w:type="dxa"/>
-          </w:tcPr>
-          <w:p>
-            <w:pPr>
-              <w:jc w:val="center"/>
-            </w:pPr>
-            <w:r>
-              <w:t>Descrizione</w:t>
-            </w:r>
-          </w:p>
-        </w:tc>
-        <w:tc>
-          <w:tcPr>
-            <w:tcW w:w="6656" w:type="dxa"/>
-          </w:tcPr>
-          <w:p>
-            <w:r>
-              <w:t>Il sistema non presenta nessun tipo di validazione del form</w:t>
-            </w:r>
-            <w:r>
-              <w:t xml:space="preserve"> di creazione storia</w:t>
-            </w:r>
-            <w:r>
-              <w:t xml:space="preserve"> e permette di inserire solamente simboli nel campo “</w:t>
-            </w:r>
-            <w:r>
-              <w:t>Descrizione</w:t>
-            </w:r>
-            <w:r>
-              <w:t>”</w:t>
-            </w:r>
-          </w:p>
-        </w:tc>
-      </w:tr>
-      <w:tr>
-        <w:tc>
-          <w:tcPr>
-            <w:tcW w:w="2972" w:type="dxa"/>
-          </w:tcPr>
-          <w:p>
-            <w:pPr>
-              <w:ind w:left="708" w:hanging="708"/>
-              <w:jc w:val="center"/>
-            </w:pPr>
-            <w:r>
-              <w:t>Come riprodurlo</w:t>
-            </w:r>
-          </w:p>
-        </w:tc>
-        <w:tc>
-          <w:tcPr>
-            <w:tcW w:w="6656" w:type="dxa"/>
-          </w:tcPr>
-          <w:p>
-            <w:r>
-              <w:t>Inserendo nel campo “</w:t>
-            </w:r>
-            <w:r>
-              <w:t>Descrizione</w:t>
-            </w:r>
-            <w:r>
-              <w:t>” solamente simboli</w:t>
-            </w:r>
-          </w:p>
-        </w:tc>
-      </w:tr>
-      <w:tr>
-        <w:tc>
-          <w:tcPr>
-            <w:tcW w:w="2972" w:type="dxa"/>
-          </w:tcPr>
-          <w:p>
-            <w:pPr>
-              <w:jc w:val="center"/>
-            </w:pPr>
-            <w:r>
-              <w:t>Priorità</w:t>
-            </w:r>
-          </w:p>
-        </w:tc>
-        <w:tc>
-          <w:tcPr>
-            <w:tcW w:w="6656" w:type="dxa"/>
-          </w:tcPr>
-          <w:p>
-            <w:r>
-              <w:t>Media</w:t>
-            </w:r>
-          </w:p>
-        </w:tc>
-      </w:tr>
-      <w:tr>
-        <w:tc>
-          <w:tcPr>
-            <w:tcW w:w="2972" w:type="dxa"/>
-          </w:tcPr>
-          <w:p>
-            <w:pPr>
-              <w:jc w:val="center"/>
-            </w:pPr>
-            <w:r>
-              <w:t>Stato</w:t>
-            </w:r>
-          </w:p>
-        </w:tc>
-        <w:tc>
-          <w:tcPr>
-            <w:tcW w:w="6656" w:type="dxa"/>
-          </w:tcPr>
-          <w:p>
-            <w:r>
-              <w:t>Risolto</w:t>
-            </w:r>
-          </w:p>
-        </w:tc>
-      </w:tr>
-    </w:tbl>
-    <w:p/>
-    <w:p/>
-    <w:tbl>
-      <w:tblPr>
-        <w:tblStyle w:val="Grigliatabella"/>
-        <w:tblW w:w="0" w:type="auto"/>
-        <w:tblLook w:val="04A0" w:firstRow="1" w:lastRow="0" w:firstColumn="1" w:lastColumn="0" w:noHBand="0" w:noVBand="1"/>
-      </w:tblPr>
-      <w:tblGrid>
-        <w:gridCol w:w="2972"/>
-        <w:gridCol w:w="6656"/>
-      </w:tblGrid>
-      <w:tr>
-        <w:tc>
-          <w:tcPr>
-            <w:tcW w:w="2972" w:type="dxa"/>
-          </w:tcPr>
-          <w:p>
-            <w:pPr>
-              <w:jc w:val="center"/>
-            </w:pPr>
-            <w:r>
-              <w:t>ID</w:t>
-            </w:r>
-          </w:p>
-        </w:tc>
-        <w:tc>
-          <w:tcPr>
-            <w:tcW w:w="6656" w:type="dxa"/>
-          </w:tcPr>
-          <w:p>
-            <w:r>
-              <w:t>TC_</w:t>
-            </w:r>
-            <w:r>
-              <w:t>4.1</w:t>
-            </w:r>
-            <w:r>
-              <w:t>_1</w:t>
+              <w:t>TC_4.1_1</w:t>
             </w:r>
           </w:p>
         </w:tc>
@@ -1748,7 +1518,6 @@
               <w:jc w:val="center"/>
             </w:pPr>
             <w:r>
-              <w:lastRenderedPageBreak/>
               <w:t>ID</w:t>
             </w:r>
           </w:p>
@@ -1759,13 +1528,7 @@
           </w:tcPr>
           <w:p>
             <w:r>
-              <w:t>TC_4.</w:t>
-            </w:r>
-            <w:r>
-              <w:t>2</w:t>
-            </w:r>
-            <w:r>
-              <w:t>_1</w:t>
+              <w:t>TC_4.2_1</w:t>
             </w:r>
           </w:p>
         </w:tc>
@@ -1790,10 +1553,7 @@
           </w:tcPr>
           <w:p>
             <w:r>
-              <w:t>Il sistema</w:t>
-            </w:r>
-            <w:r>
-              <w:t>, dopo aver scritto e salvato una sessione, reindirizza ad una pagina bianca, segno di un errore.</w:t>
+              <w:t>Il sistema, dopo aver scritto e salvato una sessione, reindirizza ad una pagina bianca, segno di un errore.</w:t>
             </w:r>
           </w:p>
         </w:tc>
@@ -1869,18 +1629,16 @@
           </w:tcPr>
           <w:p>
             <w:r>
-              <w:t>Non r</w:t>
-            </w:r>
-            <w:bookmarkStart w:id="0" w:name="_GoBack"/>
-            <w:bookmarkEnd w:id="0"/>
-            <w:r>
-              <w:t>isolto</w:t>
+              <w:t>Non risolto</w:t>
             </w:r>
           </w:p>
         </w:tc>
       </w:tr>
     </w:tbl>
-    <w:p/>
+    <w:p>
+      <w:bookmarkStart w:id="0" w:name="_GoBack"/>
+      <w:bookmarkEnd w:id="0"/>
+    </w:p>
     <w:sectPr>
       <w:pgSz w:w="11906" w:h="16838"/>
       <w:pgMar w:top="1417" w:right="1134" w:bottom="1134" w:left="1134" w:header="708" w:footer="708" w:gutter="0"/>

</xml_diff>